<commit_message>
Update answers to technical questions
</commit_message>
<xml_diff>
--- a/questions/Technical Questions.docx
+++ b/questions/Technical Questions.docx
@@ -76,7 +76,7 @@
           <w:bCs w:val="1"/>
           <w:rtl w:val="0"/>
         </w:rPr>
-        <w:t>I spent 2 days for the coding test because I am about to go out for a holiday. Even though I had 3 days in total for this test, I was able to only spare 2 days. Even so, I was able to complete the user stories and add some extra features to the app. If I could use more time, I would,</w:t>
+        <w:t>I spent 2 days for the coding test. I was able to complete the user stories and add some extra features to the app. If I could use more time, I would,</w:t>
       </w:r>
     </w:p>
     <w:p>
@@ -95,7 +95,7 @@
           <w:bCs w:val="1"/>
           <w:rtl w:val="0"/>
         </w:rPr>
-        <w:t>- Add unit tests and flowcharts for user stories.</w:t>
+        <w:t>- Extend unit tests and increase test coverage for data layer as well as app module.</w:t>
       </w:r>
     </w:p>
     <w:p>
@@ -114,7 +114,26 @@
           <w:bCs w:val="1"/>
           <w:rtl w:val="0"/>
         </w:rPr>
-        <w:t xml:space="preserve">- Add user behavior analytics tools like Mixpanel, Customer.IO or Firebase Analytics to keep track of user events ad it was mentioned at task description to understand user behavior </w:t>
+        <w:t>- Add integration tests to simulate user stories.</w:t>
+      </w:r>
+    </w:p>
+    <w:p>
+      <w:pPr>
+        <w:pStyle w:val="Body"/>
+        <w:rPr>
+          <w:rFonts w:ascii="Arial" w:cs="Arial" w:hAnsi="Arial" w:eastAsia="Arial"/>
+          <w:b w:val="1"/>
+          <w:bCs w:val="1"/>
+        </w:rPr>
+      </w:pPr>
+      <w:r>
+        <w:rPr>
+          <w:rFonts w:ascii="Arial" w:hAnsi="Arial"/>
+          <w:b w:val="1"/>
+          <w:bCs w:val="1"/>
+          <w:rtl w:val="0"/>
+        </w:rPr>
+        <w:t xml:space="preserve">- Add user behavior analytics tools like Mixpanel, Customer.IO or Firebase Analytics to keep track of user events since it was mentioned at task description to understand user behavior </w:t>
       </w:r>
     </w:p>
     <w:p>

</xml_diff>